<commit_message>
Just... a lot of changes
</commit_message>
<xml_diff>
--- a/Video Game Music Competition Guide.docx
+++ b/Video Game Music Competition Guide.docx
@@ -163,7 +163,15 @@
         <w:t xml:space="preserve">as a whole </w:t>
       </w:r>
       <w:r>
-        <w:t xml:space="preserve">is a good crutch since so many of their games have iconic music, but try not to lean on it too much for the crowd that grew up with only Playstation or Xbox. </w:t>
+        <w:t xml:space="preserve">is a good crutch since so many of their games have iconic music, but try not to lean on it too much for the crowd that grew up with only </w:t>
+      </w:r>
+      <w:proofErr w:type="spellStart"/>
+      <w:r>
+        <w:t>Playstation</w:t>
+      </w:r>
+      <w:proofErr w:type="spellEnd"/>
+      <w:r>
+        <w:t xml:space="preserve"> or Xbox. </w:t>
       </w:r>
       <w:r>
         <w:rPr>
@@ -235,7 +243,23 @@
           <w:b/>
           <w:bCs/>
         </w:rPr>
-        <w:t>“Megalovania”</w:t>
+        <w:t>“</w:t>
+      </w:r>
+      <w:proofErr w:type="spellStart"/>
+      <w:r>
+        <w:rPr>
+          <w:b/>
+          <w:bCs/>
+        </w:rPr>
+        <w:t>Megalovania</w:t>
+      </w:r>
+      <w:proofErr w:type="spellEnd"/>
+      <w:r>
+        <w:rPr>
+          <w:b/>
+          <w:bCs/>
+        </w:rPr>
+        <w:t>”</w:t>
       </w:r>
       <w:r>
         <w:t xml:space="preserve"> or </w:t>
@@ -245,7 +269,23 @@
           <w:b/>
           <w:bCs/>
         </w:rPr>
-        <w:t>“Haggstrom”</w:t>
+        <w:t>“</w:t>
+      </w:r>
+      <w:proofErr w:type="spellStart"/>
+      <w:r>
+        <w:rPr>
+          <w:b/>
+          <w:bCs/>
+        </w:rPr>
+        <w:t>Haggstrom</w:t>
+      </w:r>
+      <w:proofErr w:type="spellEnd"/>
+      <w:r>
+        <w:rPr>
+          <w:b/>
+          <w:bCs/>
+        </w:rPr>
+        <w:t>”</w:t>
       </w:r>
       <w:r>
         <w:t xml:space="preserve">. Most importantly, have a bit of fun for yourself. </w:t>
@@ -365,8 +405,23 @@
           <w:rFonts w:ascii="Consolas" w:hAnsi="Consolas"/>
           <w:shd w:val="pct15" w:color="auto" w:fill="FFFFFF"/>
         </w:rPr>
-        <w:t xml:space="preserve">download_playlist.py </w:t>
-      </w:r>
+        <w:t>download_playlist.py</w:t>
+      </w:r>
+      <w:r>
+        <w:rPr>
+          <w:rFonts w:ascii="Consolas" w:hAnsi="Consolas"/>
+          <w:shd w:val="pct15" w:color="auto" w:fill="FFFFFF"/>
+        </w:rPr>
+        <w:t xml:space="preserve"> -p</w:t>
+      </w:r>
+      <w:r>
+        <w:rPr>
+          <w:rFonts w:ascii="Consolas" w:hAnsi="Consolas"/>
+          <w:shd w:val="pct15" w:color="auto" w:fill="FFFFFF"/>
+        </w:rPr>
+        <w:t xml:space="preserve"> </w:t>
+      </w:r>
+      <w:proofErr w:type="spellStart"/>
       <w:r>
         <w:rPr>
           <w:rFonts w:ascii="Consolas" w:hAnsi="Consolas"/>
@@ -375,11 +430,13 @@
         </w:rPr>
         <w:t>url</w:t>
       </w:r>
+      <w:proofErr w:type="spellEnd"/>
     </w:p>
     <w:p>
       <w:r>
         <w:t xml:space="preserve">where </w:t>
       </w:r>
+      <w:proofErr w:type="spellStart"/>
       <w:r>
         <w:rPr>
           <w:rFonts w:ascii="Consolas" w:hAnsi="Consolas"/>
@@ -388,6 +445,7 @@
         </w:rPr>
         <w:t>url</w:t>
       </w:r>
+      <w:proofErr w:type="spellEnd"/>
       <w:r>
         <w:t xml:space="preserve"> is the URL of the playlist with all of the music. It is important that the playlist is set to public, as if it isn’t the script won’t be able to access it</w:t>
       </w:r>
@@ -395,7 +453,17 @@
         <w:t>.</w:t>
       </w:r>
       <w:r>
-        <w:t xml:space="preserve"> It will first download the video into it’s memory, then convert it into </w:t>
+        <w:t xml:space="preserve"> It will first download the video into </w:t>
+      </w:r>
+      <w:proofErr w:type="spellStart"/>
+      <w:proofErr w:type="gramStart"/>
+      <w:r>
+        <w:t>it’s</w:t>
+      </w:r>
+      <w:proofErr w:type="spellEnd"/>
+      <w:proofErr w:type="gramEnd"/>
+      <w:r>
+        <w:t xml:space="preserve"> memory, then convert it into </w:t>
       </w:r>
       <w:r>
         <w:t>an audio file.</w:t>
@@ -403,8 +471,21 @@
       <w:r>
         <w:t xml:space="preserve"> You’ll also have to install the </w:t>
       </w:r>
-      <w:r>
-        <w:t>ffmpeg and youtube-dl libraries from pip for the file to work.</w:t>
+      <w:proofErr w:type="spellStart"/>
+      <w:r>
+        <w:t>ffmpeg</w:t>
+      </w:r>
+      <w:proofErr w:type="spellEnd"/>
+      <w:r>
+        <w:t xml:space="preserve"> and </w:t>
+      </w:r>
+      <w:proofErr w:type="spellStart"/>
+      <w:r>
+        <w:t>youtube</w:t>
+      </w:r>
+      <w:proofErr w:type="spellEnd"/>
+      <w:r>
+        <w:t>-dl libraries from pip for the file to work.</w:t>
       </w:r>
     </w:p>
     <w:p/>
@@ -674,7 +755,15 @@
         <w:t xml:space="preserve">task of naming the songs in the order you want. This is because the PowerPoint used for the competition </w:t>
       </w:r>
       <w:r>
-        <w:t>is created with another Python script I made</w:t>
+        <w:t xml:space="preserve">is created with another Python </w:t>
+      </w:r>
+      <w:proofErr w:type="gramStart"/>
+      <w:r>
+        <w:t>script</w:t>
+      </w:r>
+      <w:proofErr w:type="gramEnd"/>
+      <w:r>
+        <w:t xml:space="preserve"> I made</w:t>
       </w:r>
       <w:r>
         <w:t xml:space="preserve"> named </w:t>
@@ -696,45 +785,89 @@
           <w:color w:val="FF0000"/>
           <w:shd w:val="pct15" w:color="auto" w:fill="FFFFFF"/>
         </w:rPr>
-        <w:t>{round_num}-{song_num}</w:t>
-      </w:r>
+        <w:t>{</w:t>
+      </w:r>
+      <w:proofErr w:type="spellStart"/>
       <w:r>
         <w:rPr>
           <w:rFonts w:ascii="Consolas" w:hAnsi="Consolas"/>
           <w:color w:val="FF0000"/>
           <w:shd w:val="pct15" w:color="auto" w:fill="FFFFFF"/>
         </w:rPr>
-        <w:t>.mp3</w:t>
-      </w:r>
-      <w:r>
-        <w:t>.</w:t>
-      </w:r>
-      <w:r>
-        <w:t xml:space="preserve"> </w:t>
-      </w:r>
-      <w:r>
-        <w:t xml:space="preserve">So, the fourth song of the </w:t>
-      </w:r>
-      <w:r>
-        <w:t xml:space="preserve">first round would be </w:t>
-      </w:r>
+        <w:t>round_num</w:t>
+      </w:r>
+      <w:proofErr w:type="spellEnd"/>
       <w:r>
         <w:rPr>
           <w:rFonts w:ascii="Consolas" w:hAnsi="Consolas"/>
           <w:color w:val="FF0000"/>
           <w:shd w:val="pct15" w:color="auto" w:fill="FFFFFF"/>
         </w:rPr>
-        <w:t>4-1.mp3</w:t>
-      </w:r>
-      <w:r>
-        <w:t xml:space="preserve">, the eight song of the second round would be </w:t>
-      </w:r>
+        <w:t>}-{</w:t>
+      </w:r>
+      <w:proofErr w:type="spellStart"/>
       <w:r>
         <w:rPr>
           <w:rFonts w:ascii="Consolas" w:hAnsi="Consolas"/>
           <w:color w:val="FF0000"/>
           <w:shd w:val="pct15" w:color="auto" w:fill="FFFFFF"/>
         </w:rPr>
+        <w:t>song_num</w:t>
+      </w:r>
+      <w:proofErr w:type="spellEnd"/>
+      <w:r>
+        <w:rPr>
+          <w:rFonts w:ascii="Consolas" w:hAnsi="Consolas"/>
+          <w:color w:val="FF0000"/>
+          <w:shd w:val="pct15" w:color="auto" w:fill="FFFFFF"/>
+        </w:rPr>
+        <w:t>}</w:t>
+      </w:r>
+      <w:r>
+        <w:rPr>
+          <w:rFonts w:ascii="Consolas" w:hAnsi="Consolas"/>
+          <w:color w:val="FF0000"/>
+          <w:shd w:val="pct15" w:color="auto" w:fill="FFFFFF"/>
+        </w:rPr>
+        <w:t>.mp3</w:t>
+      </w:r>
+      <w:r>
+        <w:t>.</w:t>
+      </w:r>
+      <w:r>
+        <w:t xml:space="preserve"> </w:t>
+      </w:r>
+      <w:r>
+        <w:t xml:space="preserve">So, the fourth song of the </w:t>
+      </w:r>
+      <w:r>
+        <w:t xml:space="preserve">first round would be </w:t>
+      </w:r>
+      <w:r>
+        <w:rPr>
+          <w:rFonts w:ascii="Consolas" w:hAnsi="Consolas"/>
+          <w:color w:val="FF0000"/>
+          <w:shd w:val="pct15" w:color="auto" w:fill="FFFFFF"/>
+        </w:rPr>
+        <w:t>4-1.mp3</w:t>
+      </w:r>
+      <w:r>
+        <w:t xml:space="preserve">, the eight </w:t>
+      </w:r>
+      <w:proofErr w:type="gramStart"/>
+      <w:r>
+        <w:t>song</w:t>
+      </w:r>
+      <w:proofErr w:type="gramEnd"/>
+      <w:r>
+        <w:t xml:space="preserve"> of the second round would be </w:t>
+      </w:r>
+      <w:r>
+        <w:rPr>
+          <w:rFonts w:ascii="Consolas" w:hAnsi="Consolas"/>
+          <w:color w:val="FF0000"/>
+          <w:shd w:val="pct15" w:color="auto" w:fill="FFFFFF"/>
+        </w:rPr>
         <w:t>2-8.mp3</w:t>
       </w:r>
       <w:r>
@@ -762,7 +895,15 @@
     <w:p>
       <w:r>
         <w:tab/>
-        <w:t>- Also so you can check formatting to make sure the tracks are all in the same exact XY values</w:t>
+        <w:t xml:space="preserve">- </w:t>
+      </w:r>
+      <w:proofErr w:type="gramStart"/>
+      <w:r>
+        <w:t>Also</w:t>
+      </w:r>
+      <w:proofErr w:type="gramEnd"/>
+      <w:r>
+        <w:t xml:space="preserve"> so you can check formatting to make sure the tracks are all in the same exact XY values</w:t>
       </w:r>
     </w:p>
     <w:p>

</xml_diff>